<commit_message>
memory leak seems to have been stabilized
</commit_message>
<xml_diff>
--- a/cv.docx
+++ b/cv.docx
@@ -99,20 +99,102 @@
           <w:sz w:val="23"/>
           <w:szCs w:val="23"/>
         </w:rPr>
-        <w:t xml:space="preserve">  // ( Note: Could use GaussianBlur(), blur(), medianBlur() or bilateralFilter(). )</w:t>
-      </w:r>
-    </w:p>
-    <w:p>
-      <w:pPr>
-        <w:pStyle w:val="ListParagraph"/>
-        <w:numPr>
-          <w:ilvl w:val="0"/>
-          <w:numId w:val="1"/>
-        </w:numPr>
-      </w:pPr>
+        <w:t xml:space="preserve">  // </w:t>
+      </w:r>
+      <w:proofErr w:type="gramStart"/>
+      <w:r>
+        <w:rPr>
+          <w:rFonts w:ascii="Courier New" w:eastAsia="Times New Roman" w:hAnsi="Courier New" w:cs="Courier New"/>
+          <w:color w:val="404040"/>
+          <w:sz w:val="23"/>
+          <w:szCs w:val="23"/>
+        </w:rPr>
+        <w:t>( Note</w:t>
+      </w:r>
+      <w:proofErr w:type="gramEnd"/>
+      <w:r>
+        <w:rPr>
+          <w:rFonts w:ascii="Courier New" w:eastAsia="Times New Roman" w:hAnsi="Courier New" w:cs="Courier New"/>
+          <w:color w:val="404040"/>
+          <w:sz w:val="23"/>
+          <w:szCs w:val="23"/>
+        </w:rPr>
+        <w:t xml:space="preserve">: Could use </w:t>
+      </w:r>
+      <w:proofErr w:type="spellStart"/>
+      <w:r>
+        <w:rPr>
+          <w:rFonts w:ascii="Courier New" w:eastAsia="Times New Roman" w:hAnsi="Courier New" w:cs="Courier New"/>
+          <w:color w:val="404040"/>
+          <w:sz w:val="23"/>
+          <w:szCs w:val="23"/>
+        </w:rPr>
+        <w:t>GaussianBlur</w:t>
+      </w:r>
+      <w:proofErr w:type="spellEnd"/>
+      <w:r>
+        <w:rPr>
+          <w:rFonts w:ascii="Courier New" w:eastAsia="Times New Roman" w:hAnsi="Courier New" w:cs="Courier New"/>
+          <w:color w:val="404040"/>
+          <w:sz w:val="23"/>
+          <w:szCs w:val="23"/>
+        </w:rPr>
+        <w:t xml:space="preserve">(), blur(), </w:t>
+      </w:r>
+      <w:proofErr w:type="spellStart"/>
+      <w:r>
+        <w:rPr>
+          <w:rFonts w:ascii="Courier New" w:eastAsia="Times New Roman" w:hAnsi="Courier New" w:cs="Courier New"/>
+          <w:color w:val="404040"/>
+          <w:sz w:val="23"/>
+          <w:szCs w:val="23"/>
+        </w:rPr>
+        <w:t>medianBlur</w:t>
+      </w:r>
+      <w:proofErr w:type="spellEnd"/>
+      <w:r>
+        <w:rPr>
+          <w:rFonts w:ascii="Courier New" w:eastAsia="Times New Roman" w:hAnsi="Courier New" w:cs="Courier New"/>
+          <w:color w:val="404040"/>
+          <w:sz w:val="23"/>
+          <w:szCs w:val="23"/>
+        </w:rPr>
+        <w:t xml:space="preserve">() or </w:t>
+      </w:r>
+      <w:proofErr w:type="spellStart"/>
+      <w:r>
+        <w:rPr>
+          <w:rFonts w:ascii="Courier New" w:eastAsia="Times New Roman" w:hAnsi="Courier New" w:cs="Courier New"/>
+          <w:color w:val="404040"/>
+          <w:sz w:val="23"/>
+          <w:szCs w:val="23"/>
+        </w:rPr>
+        <w:t>bilateralFilter</w:t>
+      </w:r>
+      <w:proofErr w:type="spellEnd"/>
+      <w:r>
+        <w:rPr>
+          <w:rFonts w:ascii="Courier New" w:eastAsia="Times New Roman" w:hAnsi="Courier New" w:cs="Courier New"/>
+          <w:color w:val="404040"/>
+          <w:sz w:val="23"/>
+          <w:szCs w:val="23"/>
+        </w:rPr>
+        <w:t>(). )</w:t>
+      </w:r>
+    </w:p>
+    <w:p>
+      <w:pPr>
+        <w:pStyle w:val="ListParagraph"/>
+        <w:numPr>
+          <w:ilvl w:val="0"/>
+          <w:numId w:val="1"/>
+        </w:numPr>
+      </w:pPr>
+      <w:proofErr w:type="spellStart"/>
       <w:r>
         <w:t>pyrDown</w:t>
       </w:r>
+      <w:proofErr w:type="spellEnd"/>
     </w:p>
     <w:p>
       <w:pPr>
@@ -159,7 +241,23 @@
         </w:numPr>
       </w:pPr>
       <w:r>
-        <w:t>2-11 log_polar coming in ch 11</w:t>
+        <w:t xml:space="preserve">2-11 </w:t>
+      </w:r>
+      <w:proofErr w:type="spellStart"/>
+      <w:r>
+        <w:t>log_polar</w:t>
+      </w:r>
+      <w:proofErr w:type="spellEnd"/>
+      <w:r>
+        <w:t xml:space="preserve"> coming in </w:t>
+      </w:r>
+      <w:proofErr w:type="spellStart"/>
+      <w:r>
+        <w:t>ch</w:t>
+      </w:r>
+      <w:proofErr w:type="spellEnd"/>
+      <w:r>
+        <w:t xml:space="preserve"> 11</w:t>
       </w:r>
     </w:p>
     <w:p>
@@ -182,8 +280,13 @@
           <w:numId w:val="1"/>
         </w:numPr>
       </w:pPr>
-      <w:r>
-        <w:t>SparseMat next chapter</w:t>
+      <w:proofErr w:type="spellStart"/>
+      <w:r>
+        <w:t>SparseMat</w:t>
+      </w:r>
+      <w:proofErr w:type="spellEnd"/>
+      <w:r>
+        <w:t xml:space="preserve"> next chapter</w:t>
       </w:r>
     </w:p>
     <w:p>
@@ -194,8 +297,21 @@
           <w:numId w:val="1"/>
         </w:numPr>
       </w:pPr>
-      <w:r>
-        <w:t>Vec{2,3,4,6}{b,w,s,i,f,d}</w:t>
+      <w:proofErr w:type="spellStart"/>
+      <w:r>
+        <w:t>Vec</w:t>
+      </w:r>
+      <w:proofErr w:type="spellEnd"/>
+      <w:r>
+        <w:t>{2,3,4,6}{</w:t>
+      </w:r>
+      <w:proofErr w:type="spellStart"/>
+      <w:r>
+        <w:t>b,w,s,i,f,d</w:t>
+      </w:r>
+      <w:proofErr w:type="spellEnd"/>
+      <w:r>
+        <w:t>}</w:t>
       </w:r>
     </w:p>
     <w:p>
@@ -206,8 +322,21 @@
           <w:numId w:val="1"/>
         </w:numPr>
       </w:pPr>
-      <w:r>
-        <w:t>Matx{1-6}{1-6}{f,d} for transformations</w:t>
+      <w:proofErr w:type="spellStart"/>
+      <w:r>
+        <w:t>Matx</w:t>
+      </w:r>
+      <w:proofErr w:type="spellEnd"/>
+      <w:r>
+        <w:t>{1-6}{1-6}{</w:t>
+      </w:r>
+      <w:proofErr w:type="spellStart"/>
+      <w:r>
+        <w:t>f,d</w:t>
+      </w:r>
+      <w:proofErr w:type="spellEnd"/>
+      <w:r>
+        <w:t>} for transformations</w:t>
       </w:r>
     </w:p>
     <w:p>
@@ -219,7 +348,15 @@
         </w:numPr>
       </w:pPr>
       <w:r>
-        <w:t>Point{2,3}{i,f,d}</w:t>
+        <w:t>Point{2,3}{</w:t>
+      </w:r>
+      <w:proofErr w:type="spellStart"/>
+      <w:r>
+        <w:t>i,f,d</w:t>
+      </w:r>
+      <w:proofErr w:type="spellEnd"/>
+      <w:r>
+        <w:t>}</w:t>
       </w:r>
     </w:p>
     <w:p>
@@ -266,8 +403,13 @@
           <w:numId w:val="1"/>
         </w:numPr>
       </w:pPr>
-      <w:r>
-        <w:t>Rect has a point (upper left) and size, but doesn’t inherit from either</w:t>
+      <w:proofErr w:type="spellStart"/>
+      <w:r>
+        <w:t>Rect</w:t>
+      </w:r>
+      <w:proofErr w:type="spellEnd"/>
+      <w:r>
+        <w:t xml:space="preserve"> has a point (upper left) and size, but doesn’t inherit from either</w:t>
       </w:r>
     </w:p>
     <w:p>
@@ -339,8 +481,13 @@
         </w:numPr>
       </w:pPr>
       <w:r>
-        <w:t>Complex numbers, re and im</w:t>
-      </w:r>
+        <w:t xml:space="preserve">Complex numbers, re and </w:t>
+      </w:r>
+      <w:proofErr w:type="spellStart"/>
+      <w:r>
+        <w:t>im</w:t>
+      </w:r>
+      <w:proofErr w:type="spellEnd"/>
     </w:p>
     <w:p>
       <w:pPr>
@@ -362,8 +509,21 @@
           <w:numId w:val="1"/>
         </w:numPr>
       </w:pPr>
-      <w:r>
-        <w:t>InputArray OutputArray, the former is assumed to be read only</w:t>
+      <w:proofErr w:type="spellStart"/>
+      <w:r>
+        <w:t>InputArray</w:t>
+      </w:r>
+      <w:proofErr w:type="spellEnd"/>
+      <w:r>
+        <w:t xml:space="preserve"> </w:t>
+      </w:r>
+      <w:proofErr w:type="spellStart"/>
+      <w:r>
+        <w:t>OutputArray</w:t>
+      </w:r>
+      <w:proofErr w:type="spellEnd"/>
+      <w:r>
+        <w:t>, the former is assumed to be read only</w:t>
       </w:r>
     </w:p>
     <w:p>
@@ -374,8 +534,18 @@
           <w:numId w:val="1"/>
         </w:numPr>
       </w:pPr>
-      <w:r>
-        <w:t>alignPtr() what’s an “aligned pointer”?</w:t>
+      <w:proofErr w:type="spellStart"/>
+      <w:proofErr w:type="gramStart"/>
+      <w:r>
+        <w:t>alignPtr</w:t>
+      </w:r>
+      <w:proofErr w:type="spellEnd"/>
+      <w:r>
+        <w:t>(</w:t>
+      </w:r>
+      <w:proofErr w:type="gramEnd"/>
+      <w:r>
+        <w:t>) what’s an “aligned pointer”?</w:t>
       </w:r>
       <w:r>
         <w:t xml:space="preserve"> something to do with block size</w:t>
@@ -599,7 +769,15 @@
         </w:numPr>
       </w:pPr>
       <w:r>
-        <w:t>Use DataType in some cases to wrap object types</w:t>
+        <w:t xml:space="preserve">Use </w:t>
+      </w:r>
+      <w:proofErr w:type="spellStart"/>
+      <w:r>
+        <w:t>DataType</w:t>
+      </w:r>
+      <w:proofErr w:type="spellEnd"/>
+      <w:r>
+        <w:t xml:space="preserve"> in some cases to wrap object types</w:t>
       </w:r>
     </w:p>
     <w:p>
@@ -611,7 +789,15 @@
         </w:numPr>
       </w:pPr>
       <w:r>
-        <w:t>Get pointer to specific row w/ ptr&lt;&gt;()</w:t>
+        <w:t xml:space="preserve">Get pointer to specific row w/ </w:t>
+      </w:r>
+      <w:proofErr w:type="spellStart"/>
+      <w:r>
+        <w:t>ptr</w:t>
+      </w:r>
+      <w:proofErr w:type="spellEnd"/>
+      <w:r>
+        <w:t>&lt;&gt;()</w:t>
       </w:r>
     </w:p>
     <w:p>
@@ -660,7 +846,25 @@
           <w:color w:val="333333"/>
           <w:bdr w:val="none" w:sz="0" w:space="0" w:color="auto" w:frame="1"/>
         </w:rPr>
-        <w:t>cv::SparseMat_&lt;&gt;</w:t>
+        <w:t>cv::</w:t>
+      </w:r>
+      <w:proofErr w:type="spellStart"/>
+      <w:r>
+        <w:rPr>
+          <w:rStyle w:val="HTMLCode"/>
+          <w:color w:val="333333"/>
+          <w:bdr w:val="none" w:sz="0" w:space="0" w:color="auto" w:frame="1"/>
+        </w:rPr>
+        <w:t>SparseMat</w:t>
+      </w:r>
+      <w:proofErr w:type="spellEnd"/>
+      <w:r>
+        <w:rPr>
+          <w:rStyle w:val="HTMLCode"/>
+          <w:color w:val="333333"/>
+          <w:bdr w:val="none" w:sz="0" w:space="0" w:color="auto" w:frame="1"/>
+        </w:rPr>
+        <w:t>_&lt;&gt;</w:t>
       </w:r>
       <w:r>
         <w:rPr>
@@ -1021,20 +1225,41 @@
           <w:numId w:val="1"/>
         </w:numPr>
       </w:pPr>
-      <w:r>
-        <w:t>Scharr constant passed to Sobel()</w:t>
-      </w:r>
-    </w:p>
-    <w:p>
-      <w:pPr>
-        <w:pStyle w:val="ListParagraph"/>
-        <w:numPr>
-          <w:ilvl w:val="0"/>
-          <w:numId w:val="1"/>
-        </w:numPr>
-      </w:pPr>
-      <w:r>
-        <w:t>Discrete fourier transform = frequency representation of original image</w:t>
+      <w:proofErr w:type="spellStart"/>
+      <w:r>
+        <w:t>Scharr</w:t>
+      </w:r>
+      <w:proofErr w:type="spellEnd"/>
+      <w:r>
+        <w:t xml:space="preserve"> constant passed to </w:t>
+      </w:r>
+      <w:proofErr w:type="gramStart"/>
+      <w:r>
+        <w:t>Sobel(</w:t>
+      </w:r>
+      <w:proofErr w:type="gramEnd"/>
+      <w:r>
+        <w:t>)</w:t>
+      </w:r>
+    </w:p>
+    <w:p>
+      <w:pPr>
+        <w:pStyle w:val="ListParagraph"/>
+        <w:numPr>
+          <w:ilvl w:val="0"/>
+          <w:numId w:val="1"/>
+        </w:numPr>
+      </w:pPr>
+      <w:r>
+        <w:t xml:space="preserve">Discrete </w:t>
+      </w:r>
+      <w:proofErr w:type="spellStart"/>
+      <w:r>
+        <w:t>fourier</w:t>
+      </w:r>
+      <w:proofErr w:type="spellEnd"/>
+      <w:r>
+        <w:t xml:space="preserve"> transform = frequency representation of original image</w:t>
       </w:r>
     </w:p>
     <w:p>
@@ -1082,7 +1307,15 @@
         </w:numPr>
       </w:pPr>
       <w:r>
-        <w:t>The cv::Canny() function expects an input image, which must be single-channel, and an output image, which will also be grayscale (but which will actually be a Boolean image).</w:t>
+        <w:t xml:space="preserve">The </w:t>
+      </w:r>
+      <w:proofErr w:type="gramStart"/>
+      <w:r>
+        <w:t>cv::</w:t>
+      </w:r>
+      <w:proofErr w:type="gramEnd"/>
+      <w:r>
+        <w:t>Canny() function expects an input image, which must be single-channel, and an output image, which will also be grayscale (but which will actually be a Boolean image).</w:t>
       </w:r>
     </w:p>
     <w:p>
@@ -1119,35 +1352,134 @@
         </w:numPr>
       </w:pPr>
       <w:r>
-        <w:t>The topic of image segmentation is a large one, which we have touched on in several places already, and will return to in more sophisticated contexts later in the book. Here, we will focus on several methods of the library that specifically implement techniques that are either segmentation methods in themselves, or primitives that will be used later by more sophisticated tactics. Note that, at this time, there is no general “magic” solution for image segmentation, and it remains a very active area in computer vision research. Despite this, many good techniques have been developed that are reliable at least in some specific domain, and in practice can yield very good results.Flood FillFlood fill [Heckbert90; Shaw04; Vandevenne04] is an extremely useful function that is often used to mark or isolate portions of an image for further processing or analysis. Flood fill can also be used to derive, from an input image, masks that can be used by subsequent routines to speed or restrict processing to only those pixels indicated by the mask. The function cv::floodFill() itself takes an optional mask that can be further used to control where filling is done (e.g., for multiple fills of the same image).</w:t>
-      </w:r>
-    </w:p>
-    <w:p>
-      <w:pPr>
-        <w:pStyle w:val="ListParagraph"/>
-        <w:numPr>
-          <w:ilvl w:val="0"/>
-          <w:numId w:val="1"/>
-        </w:numPr>
-      </w:pPr>
-      <w:r>
-        <w:t>In many practical contexts, we would like to segment an image but do not have the benefit of any kind of separate background mask. One technique that is often effective in this context is the watershed algorithm [Meyer92], which converts lines in an image into “mountains” and uniform regions into “valleys” that can be used to help segment objects. The watershed algorithm first takes the gradient of the intensity image; this has the effect of forming valleys or basins (the low points) where there is no texture, and of forming mountains or ranges (high ridges corresponding to edges) where there are dominant lines in the image. It then successively floods basins starting from caller-specified points until these regions meet. Regions that merge across the marks so generated are segmented as belonging together as the image “fills up.” In this way, the basins connected to the marker point become “owned” by that marker. We then segment the image into the corresponding marked regions.More specifically, the watershed algorithm allows a user (or another algorithm) to mark parts of an object or background that are known to be part of the object or background. Alternatively, the caller can draw a simple line or collection of lines that effectively tells the watershed algorithm to “group points like these together.” The watershed algorithm then segments the image by allowing marked regions to “own” the edge-defined valleys in the gradient image that are connected with the segments</w:t>
-      </w:r>
-    </w:p>
-    <w:p>
-      <w:pPr>
-        <w:pStyle w:val="ListParagraph"/>
-        <w:numPr>
-          <w:ilvl w:val="0"/>
-          <w:numId w:val="1"/>
-        </w:numPr>
-      </w:pPr>
-      <w:r>
-        <w:t xml:space="preserve">The Grabcuts algorithm is capable of obtaining excellent segmentations, often with no more than a bounding rectangle around the foreground object to be segmented.The original Graphcuts algorithm used user-labeled foreground and user-labeled background regions to establish distribution histograms for those two classes of image regions. It then combined the assertion that unlabeled foreground or background should conform to similar distributions with the idea that these regions tend to be smooth and connected (i.e., a bunch of blobs). These assertions were then combined into an energy functional that gave a low energy (i.e., cost) to solutions that conformed to these assertions and a high energy to solutions that violated them. The algorithm obtained the final result by minimizing this energy function.22The Grabcuts algorithm extends Graphcuts in several important ways. The first is that it replaces the histogram models with a different (Gaussian mixture) model, enabling the algorithm to work on color images. In addition, it solves the energy functional minimization problem in an iterative manner, which provides better results overall, and allows much greater flexibility in the labeling </w:t>
+        <w:t xml:space="preserve">The topic of image segmentation is a large one, which we have touched on in several places already, and will return to in more sophisticated contexts later in the book. Here, we will focus on several methods of the library that specifically implement techniques that are either segmentation methods in themselves, or primitives that will be used later by more sophisticated tactics. Note that, at this time, there is no general “magic” solution for image segmentation, and it remains a very active area in computer vision research. Despite this, many good techniques have been developed that are reliable at least in some specific domain, and in practice can yield very good </w:t>
+      </w:r>
+      <w:proofErr w:type="spellStart"/>
+      <w:proofErr w:type="gramStart"/>
+      <w:r>
+        <w:t>results.Flood</w:t>
+      </w:r>
+      <w:proofErr w:type="spellEnd"/>
+      <w:proofErr w:type="gramEnd"/>
+      <w:r>
+        <w:t xml:space="preserve"> </w:t>
+      </w:r>
+      <w:proofErr w:type="spellStart"/>
+      <w:r>
+        <w:t>FillFlood</w:t>
+      </w:r>
+      <w:proofErr w:type="spellEnd"/>
+      <w:r>
+        <w:t xml:space="preserve"> fill [Heckbert90; Shaw04; Vandevenne04] is an extremely useful function that is often used to mark or isolate portions of an image for further processing or analysis. Flood fill can also be used to derive, from an input image, masks that can be used by subsequent routines to speed or restrict processing to only those pixels indicated by the mask. The function </w:t>
+      </w:r>
+      <w:proofErr w:type="gramStart"/>
+      <w:r>
+        <w:t>cv::</w:t>
+      </w:r>
+      <w:proofErr w:type="spellStart"/>
+      <w:proofErr w:type="gramEnd"/>
+      <w:r>
+        <w:t>floodFill</w:t>
+      </w:r>
+      <w:proofErr w:type="spellEnd"/>
+      <w:r>
+        <w:t>() itself takes an optional mask that can be further used to control where filling is done (e.g., for multiple fills of the same image).</w:t>
+      </w:r>
+    </w:p>
+    <w:p>
+      <w:pPr>
+        <w:pStyle w:val="ListParagraph"/>
+        <w:numPr>
+          <w:ilvl w:val="0"/>
+          <w:numId w:val="1"/>
+        </w:numPr>
+      </w:pPr>
+      <w:r>
+        <w:t xml:space="preserve">In many practical contexts, we would like to segment an image but do not have the benefit of any kind of separate background mask. One technique that is often effective in this context is the watershed algorithm [Meyer92], which converts lines in an image into “mountains” and uniform regions into “valleys” that can be used to help segment objects. The watershed algorithm first takes the gradient of the intensity image; this has the effect of forming valleys or basins (the low points) where there is no texture, and of forming mountains or ranges (high ridges corresponding to edges) where there are dominant lines in the image. It then successively floods basins starting from caller-specified points until these regions meet. Regions that merge across the marks so generated are segmented as belonging together as the image “fills up.” In this way, the basins connected to the marker point become “owned” by that marker. We then segment the image into the corresponding marked </w:t>
+      </w:r>
+      <w:proofErr w:type="spellStart"/>
+      <w:proofErr w:type="gramStart"/>
+      <w:r>
+        <w:t>regions.More</w:t>
+      </w:r>
+      <w:proofErr w:type="spellEnd"/>
+      <w:proofErr w:type="gramEnd"/>
+      <w:r>
+        <w:t xml:space="preserve"> specifically, the watershed algorithm allows a user (or another algorithm) to mark parts of an object or background that are known to be part of the object or background. Alternatively, the caller can draw a simple line or collection of lines that effectively tells the watershed algorithm to “group points like these together.” The watershed algorithm then segments the image by allowing marked regions to “own” the edge-defined valleys in the gradient image that are connected with the segments</w:t>
+      </w:r>
+    </w:p>
+    <w:p>
+      <w:pPr>
+        <w:pStyle w:val="ListParagraph"/>
+        <w:numPr>
+          <w:ilvl w:val="0"/>
+          <w:numId w:val="1"/>
+        </w:numPr>
+      </w:pPr>
+      <w:r>
+        <w:t xml:space="preserve">The </w:t>
+      </w:r>
+      <w:proofErr w:type="spellStart"/>
+      <w:r>
+        <w:t>Grabcuts</w:t>
+      </w:r>
+      <w:proofErr w:type="spellEnd"/>
+      <w:r>
+        <w:t xml:space="preserve"> algorithm is capable of obtaining excellent segmentations, often with no more than a bounding rectangle around the foreground object to be </w:t>
+      </w:r>
+      <w:proofErr w:type="spellStart"/>
+      <w:proofErr w:type="gramStart"/>
+      <w:r>
+        <w:t>segmented.The</w:t>
+      </w:r>
+      <w:proofErr w:type="spellEnd"/>
+      <w:proofErr w:type="gramEnd"/>
+      <w:r>
+        <w:t xml:space="preserve"> original </w:t>
+      </w:r>
+      <w:proofErr w:type="spellStart"/>
+      <w:r>
+        <w:t>Graphcuts</w:t>
+      </w:r>
+      <w:proofErr w:type="spellEnd"/>
+      <w:r>
+        <w:t xml:space="preserve"> algorithm used user-labeled foreground and user-labeled background regions to establish distribution histograms for those two classes of image regions. It then combined the assertion that unlabeled foreground or background should conform to similar distributions with the idea that these regions tend to be smooth and connected (i.e., a bunch of blobs). These assertions were then combined into an energy functional that gave a low energy (i.e., cost) to solutions that conformed to these assertions and a high energy to solutions that violated them. The algorithm obtained the final result by minimizing this energy function.22The </w:t>
+      </w:r>
+      <w:proofErr w:type="spellStart"/>
+      <w:r>
+        <w:t>Grabcuts</w:t>
+      </w:r>
+      <w:proofErr w:type="spellEnd"/>
+      <w:r>
+        <w:t xml:space="preserve"> algorithm extends </w:t>
+      </w:r>
+      <w:proofErr w:type="spellStart"/>
+      <w:r>
+        <w:t>Graphcuts</w:t>
+      </w:r>
+      <w:proofErr w:type="spellEnd"/>
+      <w:r>
+        <w:t xml:space="preserve"> in several important ways. The first is that it replaces the histogram models with a different (Gaussian mixture) model, enabling the algorithm to work on color images. In addition, it solves the energy functional minimization problem in an iterative manner, which provides better results overall, and allows much greater flexibility in the labeling </w:t>
       </w:r>
       <w:r>
         <w:lastRenderedPageBreak/>
-        <w:t>provided by the user. Notably, this latter point makes possible even one-sided labelings, which identify either only background or only foreground pixels (where Graphcuts required both).</w:t>
+        <w:t xml:space="preserve">provided by the user. Notably, this latter point makes possible even one-sided </w:t>
+      </w:r>
+      <w:proofErr w:type="spellStart"/>
+      <w:r>
+        <w:t>labelings</w:t>
+      </w:r>
+      <w:proofErr w:type="spellEnd"/>
+      <w:r>
+        <w:t xml:space="preserve">, which identify either only background or only foreground pixels (where </w:t>
+      </w:r>
+      <w:proofErr w:type="spellStart"/>
+      <w:r>
+        <w:t>Graphcuts</w:t>
+      </w:r>
+      <w:proofErr w:type="spellEnd"/>
+      <w:r>
+        <w:t xml:space="preserve"> required both).</w:t>
       </w:r>
     </w:p>
     <w:p>
@@ -1171,7 +1503,31 @@
         </w:numPr>
       </w:pPr>
       <w:r>
-        <w:t>The output of the mean-shift segmentation algorithm is a new image that has been “posterized,” meaning that the fine texture is removed and the gradients in color are mostly flattened. You can then further segment such images using whatever algorithm is appropriate for your needs (e.g., cv::Canny() combined with cv::findContours(), if in fact a contour segmentation is what you ultimately want</w:t>
+        <w:t>The output of the mean-shift segmentation algorithm is a new image that has been “</w:t>
+      </w:r>
+      <w:proofErr w:type="spellStart"/>
+      <w:r>
+        <w:t>posterized</w:t>
+      </w:r>
+      <w:proofErr w:type="spellEnd"/>
+      <w:r>
+        <w:t xml:space="preserve">,” meaning that the fine texture is removed and the gradients in color are mostly flattened. You can then further segment such images using whatever algorithm is appropriate for your needs (e.g., </w:t>
+      </w:r>
+      <w:proofErr w:type="gramStart"/>
+      <w:r>
+        <w:t>cv::</w:t>
+      </w:r>
+      <w:proofErr w:type="gramEnd"/>
+      <w:r>
+        <w:t>Canny() combined with cv::</w:t>
+      </w:r>
+      <w:proofErr w:type="spellStart"/>
+      <w:r>
+        <w:t>findContours</w:t>
+      </w:r>
+      <w:proofErr w:type="spellEnd"/>
+      <w:r>
+        <w:t>(), if in fact a contour segmentation is what you ultimately want</w:t>
       </w:r>
     </w:p>
     <w:p>
@@ -1206,30 +1562,57 @@
           <w:numId w:val="1"/>
         </w:numPr>
       </w:pPr>
-      <w:r>
-        <w:t>cv::calcHist()</w:t>
-      </w:r>
-    </w:p>
-    <w:p>
-      <w:pPr>
-        <w:pStyle w:val="ListParagraph"/>
-        <w:numPr>
-          <w:ilvl w:val="0"/>
-          <w:numId w:val="1"/>
-        </w:numPr>
-      </w:pPr>
-      <w:r>
-        <w:t>While histSize indicates the number of bins in each dimension, ranges indicates the values that correspond to each bin in each dimension. ranges also can be a C-style array or an STL vector</w:t>
-      </w:r>
-    </w:p>
-    <w:p>
-      <w:pPr>
-        <w:pStyle w:val="ListParagraph"/>
-        <w:numPr>
-          <w:ilvl w:val="0"/>
-          <w:numId w:val="1"/>
-        </w:numPr>
-      </w:pPr>
+      <w:proofErr w:type="gramStart"/>
+      <w:r>
+        <w:t>cv::</w:t>
+      </w:r>
+      <w:proofErr w:type="spellStart"/>
+      <w:proofErr w:type="gramEnd"/>
+      <w:r>
+        <w:t>calcHist</w:t>
+      </w:r>
+      <w:proofErr w:type="spellEnd"/>
+      <w:r>
+        <w:t>()</w:t>
+      </w:r>
+    </w:p>
+    <w:p>
+      <w:pPr>
+        <w:pStyle w:val="ListParagraph"/>
+        <w:numPr>
+          <w:ilvl w:val="0"/>
+          <w:numId w:val="1"/>
+        </w:numPr>
+      </w:pPr>
+      <w:r>
+        <w:t xml:space="preserve">While </w:t>
+      </w:r>
+      <w:proofErr w:type="spellStart"/>
+      <w:r>
+        <w:t>histSize</w:t>
+      </w:r>
+      <w:proofErr w:type="spellEnd"/>
+      <w:r>
+        <w:t xml:space="preserve"> indicates the number of bins in each dimension, ranges </w:t>
+      </w:r>
+      <w:proofErr w:type="gramStart"/>
+      <w:r>
+        <w:t>indicates</w:t>
+      </w:r>
+      <w:proofErr w:type="gramEnd"/>
+      <w:r>
+        <w:t xml:space="preserve"> the values that correspond to each bin in each dimension. ranges also can be a C-style array or an STL vector</w:t>
+      </w:r>
+    </w:p>
+    <w:p>
+      <w:pPr>
+        <w:pStyle w:val="ListParagraph"/>
+        <w:numPr>
+          <w:ilvl w:val="0"/>
+          <w:numId w:val="1"/>
+        </w:numPr>
+      </w:pPr>
+      <w:proofErr w:type="gramStart"/>
       <w:r>
         <w:rPr>
           <w:rFonts w:ascii="Courier New" w:hAnsi="Courier New" w:cs="Courier New"/>
@@ -1238,26 +1621,50 @@
           <w:szCs w:val="28"/>
           <w:shd w:val="clear" w:color="auto" w:fill="FFFFFF"/>
         </w:rPr>
-        <w:t>cv::findContours()</w:t>
-      </w:r>
-    </w:p>
-    <w:p>
-      <w:pPr>
-        <w:pStyle w:val="ListParagraph"/>
-        <w:numPr>
-          <w:ilvl w:val="0"/>
-          <w:numId w:val="1"/>
-        </w:numPr>
-      </w:pPr>
-      <w:r>
-        <w:rPr>
+        <w:t>cv::</w:t>
+      </w:r>
+      <w:proofErr w:type="spellStart"/>
+      <w:proofErr w:type="gramEnd"/>
+      <w:r>
+        <w:rPr>
+          <w:rFonts w:ascii="Courier New" w:hAnsi="Courier New" w:cs="Courier New"/>
           <w:color w:val="333333"/>
           <w:sz w:val="28"/>
           <w:szCs w:val="28"/>
           <w:shd w:val="clear" w:color="auto" w:fill="FFFFFF"/>
         </w:rPr>
+        <w:t>findContours</w:t>
+      </w:r>
+      <w:proofErr w:type="spellEnd"/>
+      <w:r>
+        <w:rPr>
+          <w:rFonts w:ascii="Courier New" w:hAnsi="Courier New" w:cs="Courier New"/>
+          <w:color w:val="333333"/>
+          <w:sz w:val="28"/>
+          <w:szCs w:val="28"/>
+          <w:shd w:val="clear" w:color="auto" w:fill="FFFFFF"/>
+        </w:rPr>
+        <w:t>()</w:t>
+      </w:r>
+    </w:p>
+    <w:p>
+      <w:pPr>
+        <w:pStyle w:val="ListParagraph"/>
+        <w:numPr>
+          <w:ilvl w:val="0"/>
+          <w:numId w:val="1"/>
+        </w:numPr>
+      </w:pPr>
+      <w:r>
+        <w:rPr>
+          <w:color w:val="333333"/>
+          <w:sz w:val="28"/>
+          <w:szCs w:val="28"/>
+          <w:shd w:val="clear" w:color="auto" w:fill="FFFFFF"/>
+        </w:rPr>
         <w:t>The function </w:t>
       </w:r>
+      <w:proofErr w:type="gramStart"/>
       <w:r>
         <w:rPr>
           <w:rStyle w:val="HTMLCode"/>
@@ -1268,17 +1675,10 @@
           <w:bdr w:val="none" w:sz="0" w:space="0" w:color="auto" w:frame="1"/>
           <w:shd w:val="clear" w:color="auto" w:fill="FFFFFF"/>
         </w:rPr>
-        <w:t>cv::findContours()</w:t>
-      </w:r>
-      <w:r>
-        <w:rPr>
-          <w:color w:val="333333"/>
-          <w:sz w:val="28"/>
-          <w:szCs w:val="28"/>
-          <w:shd w:val="clear" w:color="auto" w:fill="FFFFFF"/>
-        </w:rPr>
-        <w:t> computes contours from binary images. It can take images created by </w:t>
-      </w:r>
+        <w:t>cv::</w:t>
+      </w:r>
+      <w:proofErr w:type="spellStart"/>
+      <w:proofErr w:type="gramEnd"/>
       <w:r>
         <w:rPr>
           <w:rStyle w:val="HTMLCode"/>
@@ -1289,17 +1689,9 @@
           <w:bdr w:val="none" w:sz="0" w:space="0" w:color="auto" w:frame="1"/>
           <w:shd w:val="clear" w:color="auto" w:fill="FFFFFF"/>
         </w:rPr>
-        <w:t>cv::Canny()</w:t>
-      </w:r>
-      <w:r>
-        <w:rPr>
-          <w:color w:val="333333"/>
-          <w:sz w:val="28"/>
-          <w:szCs w:val="28"/>
-          <w:shd w:val="clear" w:color="auto" w:fill="FFFFFF"/>
-        </w:rPr>
-        <w:t>, which have edge pixels in them, or images created by functions like </w:t>
-      </w:r>
+        <w:t>findContours</w:t>
+      </w:r>
+      <w:proofErr w:type="spellEnd"/>
       <w:r>
         <w:rPr>
           <w:rStyle w:val="HTMLCode"/>
@@ -1310,7 +1702,7 @@
           <w:bdr w:val="none" w:sz="0" w:space="0" w:color="auto" w:frame="1"/>
           <w:shd w:val="clear" w:color="auto" w:fill="FFFFFF"/>
         </w:rPr>
-        <w:t>cv::threshold()</w:t>
+        <w:t>()</w:t>
       </w:r>
       <w:r>
         <w:rPr>
@@ -1319,7 +1711,7 @@
           <w:szCs w:val="28"/>
           <w:shd w:val="clear" w:color="auto" w:fill="FFFFFF"/>
         </w:rPr>
-        <w:t> or </w:t>
+        <w:t> computes contours from binary images. It can take images created by </w:t>
       </w:r>
       <w:r>
         <w:rPr>
@@ -1331,7 +1723,75 @@
           <w:bdr w:val="none" w:sz="0" w:space="0" w:color="auto" w:frame="1"/>
           <w:shd w:val="clear" w:color="auto" w:fill="FFFFFF"/>
         </w:rPr>
-        <w:t>cv::adaptiveThreshold()</w:t>
+        <w:t>cv::Canny()</w:t>
+      </w:r>
+      <w:r>
+        <w:rPr>
+          <w:color w:val="333333"/>
+          <w:sz w:val="28"/>
+          <w:szCs w:val="28"/>
+          <w:shd w:val="clear" w:color="auto" w:fill="FFFFFF"/>
+        </w:rPr>
+        <w:t>, which have edge pixels in them, or images created by functions like </w:t>
+      </w:r>
+      <w:r>
+        <w:rPr>
+          <w:rStyle w:val="HTMLCode"/>
+          <w:rFonts w:eastAsiaTheme="minorHAnsi"/>
+          <w:color w:val="333333"/>
+          <w:sz w:val="28"/>
+          <w:szCs w:val="28"/>
+          <w:bdr w:val="none" w:sz="0" w:space="0" w:color="auto" w:frame="1"/>
+          <w:shd w:val="clear" w:color="auto" w:fill="FFFFFF"/>
+        </w:rPr>
+        <w:t>cv::threshold()</w:t>
+      </w:r>
+      <w:r>
+        <w:rPr>
+          <w:color w:val="333333"/>
+          <w:sz w:val="28"/>
+          <w:szCs w:val="28"/>
+          <w:shd w:val="clear" w:color="auto" w:fill="FFFFFF"/>
+        </w:rPr>
+        <w:t> or </w:t>
+      </w:r>
+      <w:r>
+        <w:rPr>
+          <w:rStyle w:val="HTMLCode"/>
+          <w:rFonts w:eastAsiaTheme="minorHAnsi"/>
+          <w:color w:val="333333"/>
+          <w:sz w:val="28"/>
+          <w:szCs w:val="28"/>
+          <w:bdr w:val="none" w:sz="0" w:space="0" w:color="auto" w:frame="1"/>
+          <w:shd w:val="clear" w:color="auto" w:fill="FFFFFF"/>
+        </w:rPr>
+        <w:t>cv::</w:t>
+      </w:r>
+      <w:proofErr w:type="spellStart"/>
+      <w:r>
+        <w:rPr>
+          <w:rStyle w:val="HTMLCode"/>
+          <w:rFonts w:eastAsiaTheme="minorHAnsi"/>
+          <w:color w:val="333333"/>
+          <w:sz w:val="28"/>
+          <w:szCs w:val="28"/>
+          <w:bdr w:val="none" w:sz="0" w:space="0" w:color="auto" w:frame="1"/>
+          <w:shd w:val="clear" w:color="auto" w:fill="FFFFFF"/>
+        </w:rPr>
+        <w:t>adaptiveThreshold</w:t>
+      </w:r>
+      <w:proofErr w:type="spellEnd"/>
+      <w:r>
+        <w:rPr>
+          <w:rStyle w:val="HTMLCode"/>
+          <w:rFonts w:eastAsiaTheme="minorHAnsi"/>
+          <w:color w:val="333333"/>
+          <w:sz w:val="28"/>
+          <w:szCs w:val="28"/>
+          <w:bdr w:val="none" w:sz="0" w:space="0" w:color="auto" w:frame="1"/>
+          <w:shd w:val="clear" w:color="auto" w:fill="FFFFFF"/>
+        </w:rPr>
+        <w:t>()</w:t>
       </w:r>
       <w:r>
         <w:rPr>
@@ -1366,7 +1826,77 @@
         </w:numPr>
       </w:pPr>
       <w:r>
-        <w:t>Polygon approximation with cv::approxPolyDP()</w:t>
+        <w:t>Contour tree might have all the squares for puzzle pieces at the same level?</w:t>
+      </w:r>
+    </w:p>
+    <w:p>
+      <w:pPr>
+        <w:pStyle w:val="HTMLPreformatted"/>
+        <w:spacing w:before="375" w:after="375"/>
+        <w:ind w:left="300"/>
+        <w:textAlignment w:val="baseline"/>
+        <w:rPr>
+          <w:color w:val="404040"/>
+          <w:sz w:val="23"/>
+          <w:szCs w:val="23"/>
+        </w:rPr>
+      </w:pPr>
+      <w:r>
+        <w:t xml:space="preserve">Try </w:t>
+      </w:r>
+      <w:proofErr w:type="gramStart"/>
+      <w:r>
+        <w:rPr>
+          <w:color w:val="404040"/>
+          <w:sz w:val="23"/>
+          <w:szCs w:val="23"/>
+        </w:rPr>
+        <w:t>cv::</w:t>
+      </w:r>
+      <w:proofErr w:type="spellStart"/>
+      <w:proofErr w:type="gramEnd"/>
+      <w:r>
+        <w:rPr>
+          <w:color w:val="404040"/>
+          <w:sz w:val="23"/>
+          <w:szCs w:val="23"/>
+        </w:rPr>
+        <w:t>connectedComponentsWithStats</w:t>
+      </w:r>
+      <w:proofErr w:type="spellEnd"/>
+    </w:p>
+    <w:p>
+      <w:pPr>
+        <w:pStyle w:val="ListParagraph"/>
+        <w:numPr>
+          <w:ilvl w:val="0"/>
+          <w:numId w:val="1"/>
+        </w:numPr>
+      </w:pPr>
+    </w:p>
+    <w:p>
+      <w:pPr>
+        <w:pStyle w:val="ListParagraph"/>
+        <w:numPr>
+          <w:ilvl w:val="0"/>
+          <w:numId w:val="1"/>
+        </w:numPr>
+      </w:pPr>
+      <w:r>
+        <w:t xml:space="preserve">Polygon approximation with </w:t>
+      </w:r>
+      <w:proofErr w:type="gramStart"/>
+      <w:r>
+        <w:t>cv::</w:t>
+      </w:r>
+      <w:proofErr w:type="spellStart"/>
+      <w:proofErr w:type="gramEnd"/>
+      <w:r>
+        <w:t>approxPolyDP</w:t>
+      </w:r>
+      <w:proofErr w:type="spellEnd"/>
+      <w:r>
+        <w:t>()</w:t>
       </w:r>
     </w:p>
     <w:p>
@@ -1380,6 +1910,9 @@
       <w:r>
         <w:t>Can’t say “find a square”</w:t>
       </w:r>
+      <w:r>
+        <w:t xml:space="preserve"> – however can run this and then see how many vertices there are</w:t>
+      </w:r>
     </w:p>
     <w:p>
       <w:pPr>
@@ -1402,251 +1935,380 @@
         </w:numPr>
       </w:pPr>
       <w:r>
-        <w:t>Video 22 Frequency equalization can increase contrast but also noise</w:t>
-      </w:r>
-    </w:p>
-    <w:p>
-      <w:pPr>
-        <w:pStyle w:val="ListParagraph"/>
-        <w:numPr>
-          <w:ilvl w:val="0"/>
-          <w:numId w:val="1"/>
-        </w:numPr>
-      </w:pPr>
-      <w:r>
-        <w:t>Lookuptable “lut” precalculate all possible values for a pixel and lookup, rather than running a formula every pixel</w:t>
-      </w:r>
-    </w:p>
-    <w:p>
-      <w:pPr>
-        <w:pStyle w:val="ListParagraph"/>
-        <w:numPr>
-          <w:ilvl w:val="1"/>
-          <w:numId w:val="1"/>
-        </w:numPr>
-      </w:pPr>
-      <w:r>
-        <w:t>Cv::LUT</w:t>
-      </w:r>
-    </w:p>
-    <w:p>
-      <w:pPr>
-        <w:pStyle w:val="ListParagraph"/>
-        <w:numPr>
-          <w:ilvl w:val="0"/>
-          <w:numId w:val="1"/>
-        </w:numPr>
-      </w:pPr>
-      <w:r>
-        <w:t>Video 23 Cartoonize</w:t>
-      </w:r>
-    </w:p>
-    <w:p>
-      <w:pPr>
-        <w:pStyle w:val="ListParagraph"/>
-        <w:numPr>
-          <w:ilvl w:val="1"/>
-          <w:numId w:val="1"/>
-        </w:numPr>
-      </w:pPr>
-      <w:r>
-        <w:t>Medianblur to remove noise</w:t>
-      </w:r>
-    </w:p>
-    <w:p>
-      <w:pPr>
-        <w:pStyle w:val="ListParagraph"/>
-        <w:numPr>
-          <w:ilvl w:val="1"/>
-          <w:numId w:val="1"/>
-        </w:numPr>
-      </w:pPr>
-      <w:r>
-        <w:t>Canny to detect edges</w:t>
-      </w:r>
-    </w:p>
-    <w:p>
-      <w:pPr>
-        <w:pStyle w:val="ListParagraph"/>
-        <w:numPr>
-          <w:ilvl w:val="1"/>
-          <w:numId w:val="1"/>
-        </w:numPr>
-      </w:pPr>
-      <w:r>
-        <w:t>Dilate to connect edges?</w:t>
-      </w:r>
-    </w:p>
-    <w:p>
-      <w:pPr>
-        <w:pStyle w:val="ListParagraph"/>
-        <w:numPr>
-          <w:ilvl w:val="1"/>
-          <w:numId w:val="1"/>
-        </w:numPr>
-      </w:pPr>
-      <w:r>
-        <w:t>Blur to smooth edges</w:t>
-      </w:r>
-    </w:p>
-    <w:p>
-      <w:pPr>
-        <w:pStyle w:val="ListParagraph"/>
-        <w:numPr>
-          <w:ilvl w:val="1"/>
+        <w:t>Maybe check arclength</w:t>
+      </w:r>
+    </w:p>
+    <w:p>
+      <w:pPr>
+        <w:pStyle w:val="ListParagraph"/>
+        <w:numPr>
+          <w:ilvl w:val="0"/>
+          <w:numId w:val="1"/>
+        </w:numPr>
+      </w:pPr>
+      <w:r>
+        <w:t xml:space="preserve">Maybe </w:t>
+      </w:r>
+      <w:proofErr w:type="spellStart"/>
+      <w:r>
+        <w:t>fitline</w:t>
+      </w:r>
+      <w:proofErr w:type="spellEnd"/>
+      <w:r>
+        <w:t xml:space="preserve"> to find straight lines?</w:t>
+      </w:r>
+    </w:p>
+    <w:p>
+      <w:pPr>
+        <w:pStyle w:val="ListParagraph"/>
+        <w:numPr>
+          <w:ilvl w:val="0"/>
           <w:numId w:val="1"/>
         </w:numPr>
       </w:pPr>
       <w:r>
         <w:lastRenderedPageBreak/>
-        <w:t>Bilateral filter to reduce color complexity</w:t>
-      </w:r>
-    </w:p>
-    <w:p>
-      <w:pPr>
-        <w:pStyle w:val="ListParagraph"/>
-        <w:numPr>
-          <w:ilvl w:val="0"/>
-          <w:numId w:val="1"/>
-        </w:numPr>
-      </w:pPr>
-      <w:r>
-        <w:t>Video 24 object detection</w:t>
-      </w:r>
-    </w:p>
-    <w:p>
-      <w:pPr>
-        <w:pStyle w:val="ListParagraph"/>
-        <w:numPr>
-          <w:ilvl w:val="1"/>
-          <w:numId w:val="1"/>
-        </w:numPr>
-      </w:pPr>
-      <w:r>
-        <w:t>Noise removal</w:t>
-      </w:r>
-    </w:p>
-    <w:p>
-      <w:pPr>
-        <w:pStyle w:val="ListParagraph"/>
-        <w:numPr>
-          <w:ilvl w:val="2"/>
-          <w:numId w:val="1"/>
-        </w:numPr>
-      </w:pPr>
-      <w:r>
-        <w:t>medianblur</w:t>
-      </w:r>
-    </w:p>
-    <w:p>
-      <w:pPr>
-        <w:pStyle w:val="ListParagraph"/>
-        <w:numPr>
-          <w:ilvl w:val="1"/>
-          <w:numId w:val="1"/>
-        </w:numPr>
-      </w:pPr>
-      <w:r>
-        <w:t>Lighting removal</w:t>
-      </w:r>
-    </w:p>
-    <w:p>
-      <w:pPr>
-        <w:pStyle w:val="ListParagraph"/>
-        <w:numPr>
-          <w:ilvl w:val="2"/>
-          <w:numId w:val="1"/>
-        </w:numPr>
-      </w:pPr>
-      <w:r>
-        <w:t>Threshold? Go from grayscale to b&amp;w binary</w:t>
-      </w:r>
-    </w:p>
-    <w:p>
-      <w:pPr>
-        <w:pStyle w:val="ListParagraph"/>
-        <w:numPr>
-          <w:ilvl w:val="2"/>
-          <w:numId w:val="1"/>
-        </w:numPr>
-      </w:pPr>
-      <w:r>
-        <w:t>How did he remove the background?</w:t>
-      </w:r>
-    </w:p>
-    <w:p>
-      <w:pPr>
-        <w:pStyle w:val="ListParagraph"/>
-        <w:numPr>
-          <w:ilvl w:val="3"/>
-          <w:numId w:val="1"/>
-        </w:numPr>
-      </w:pPr>
-      <w:r>
-        <w:t>Separate picture under same lighting conditions, boo</w:t>
-      </w:r>
-    </w:p>
-    <w:p>
-      <w:pPr>
-        <w:pStyle w:val="ListParagraph"/>
-        <w:numPr>
-          <w:ilvl w:val="3"/>
-          <w:numId w:val="1"/>
-        </w:numPr>
-      </w:pPr>
-      <w:r>
-        <w:t>Or use multiple images with different objects</w:t>
-      </w:r>
-    </w:p>
-    <w:p>
-      <w:pPr>
-        <w:pStyle w:val="ListParagraph"/>
-        <w:numPr>
-          <w:ilvl w:val="3"/>
-          <w:numId w:val="1"/>
-        </w:numPr>
-      </w:pPr>
-      <w:r>
-        <w:t>Or do a large blur to wash out the objects you are trying to find and “create” the background</w:t>
-      </w:r>
-    </w:p>
-    <w:p>
-      <w:pPr>
-        <w:pStyle w:val="ListParagraph"/>
-        <w:numPr>
-          <w:ilvl w:val="2"/>
-          <w:numId w:val="1"/>
-        </w:numPr>
-      </w:pPr>
-      <w:r>
-        <w:t>Difference/division methods to remove the light pattern</w:t>
-      </w:r>
-    </w:p>
-    <w:p>
-      <w:pPr>
-        <w:pStyle w:val="ListParagraph"/>
-        <w:numPr>
-          <w:ilvl w:val="1"/>
-          <w:numId w:val="1"/>
-        </w:numPr>
-      </w:pPr>
-      <w:r>
-        <w:t>Binarization</w:t>
-      </w:r>
-    </w:p>
-    <w:p>
-      <w:pPr>
-        <w:pStyle w:val="ListParagraph"/>
-        <w:numPr>
-          <w:ilvl w:val="2"/>
-          <w:numId w:val="1"/>
-        </w:numPr>
-      </w:pPr>
-      <w:r>
-        <w:t>Threshold above</w:t>
+        <w:t xml:space="preserve">Maybe check </w:t>
+      </w:r>
+      <w:proofErr w:type="spellStart"/>
+      <w:r>
+        <w:t>shapedistanceextractor</w:t>
+      </w:r>
+      <w:proofErr w:type="spellEnd"/>
+      <w:r>
+        <w:t xml:space="preserve"> to compare all rectangles</w:t>
       </w:r>
       <w:bookmarkStart w:id="0" w:name="_GoBack"/>
       <w:bookmarkEnd w:id="0"/>
+    </w:p>
+    <w:p>
+      <w:pPr>
+        <w:pStyle w:val="ListParagraph"/>
+        <w:numPr>
+          <w:ilvl w:val="0"/>
+          <w:numId w:val="1"/>
+        </w:numPr>
+      </w:pPr>
+      <w:r>
+        <w:t>Video 22 Frequency equalization can increase contrast but also noise</w:t>
+      </w:r>
+    </w:p>
+    <w:p>
+      <w:pPr>
+        <w:pStyle w:val="ListParagraph"/>
+        <w:numPr>
+          <w:ilvl w:val="0"/>
+          <w:numId w:val="1"/>
+        </w:numPr>
+      </w:pPr>
+      <w:proofErr w:type="spellStart"/>
+      <w:r>
+        <w:t>Lookuptable</w:t>
+      </w:r>
+      <w:proofErr w:type="spellEnd"/>
+      <w:r>
+        <w:t xml:space="preserve"> “</w:t>
+      </w:r>
+      <w:proofErr w:type="spellStart"/>
+      <w:r>
+        <w:t>lut</w:t>
+      </w:r>
+      <w:proofErr w:type="spellEnd"/>
+      <w:r>
+        <w:t xml:space="preserve">” </w:t>
+      </w:r>
+      <w:proofErr w:type="spellStart"/>
+      <w:r>
+        <w:t>precalculate</w:t>
+      </w:r>
+      <w:proofErr w:type="spellEnd"/>
+      <w:r>
+        <w:t xml:space="preserve"> all possible values for a pixel and lookup, rather than running a formula every pixel</w:t>
+      </w:r>
+    </w:p>
+    <w:p>
+      <w:pPr>
+        <w:pStyle w:val="ListParagraph"/>
+        <w:numPr>
+          <w:ilvl w:val="1"/>
+          <w:numId w:val="1"/>
+        </w:numPr>
+      </w:pPr>
+      <w:proofErr w:type="spellStart"/>
+      <w:proofErr w:type="gramStart"/>
+      <w:r>
+        <w:t>Cv</w:t>
+      </w:r>
+      <w:proofErr w:type="spellEnd"/>
+      <w:r>
+        <w:t>::</w:t>
+      </w:r>
+      <w:proofErr w:type="gramEnd"/>
+      <w:r>
+        <w:t>LUT</w:t>
+      </w:r>
+    </w:p>
+    <w:p>
+      <w:pPr>
+        <w:pStyle w:val="ListParagraph"/>
+        <w:numPr>
+          <w:ilvl w:val="0"/>
+          <w:numId w:val="1"/>
+        </w:numPr>
+      </w:pPr>
+      <w:r>
+        <w:t xml:space="preserve">Video 23 </w:t>
+      </w:r>
+      <w:proofErr w:type="spellStart"/>
+      <w:r>
+        <w:t>Cartoonize</w:t>
+      </w:r>
+      <w:proofErr w:type="spellEnd"/>
+    </w:p>
+    <w:p>
+      <w:pPr>
+        <w:pStyle w:val="ListParagraph"/>
+        <w:numPr>
+          <w:ilvl w:val="1"/>
+          <w:numId w:val="1"/>
+        </w:numPr>
+      </w:pPr>
+      <w:proofErr w:type="spellStart"/>
+      <w:r>
+        <w:t>Medianblur</w:t>
+      </w:r>
+      <w:proofErr w:type="spellEnd"/>
+      <w:r>
+        <w:t xml:space="preserve"> to remove noise</w:t>
+      </w:r>
+    </w:p>
+    <w:p>
+      <w:pPr>
+        <w:pStyle w:val="ListParagraph"/>
+        <w:numPr>
+          <w:ilvl w:val="1"/>
+          <w:numId w:val="1"/>
+        </w:numPr>
+      </w:pPr>
+      <w:r>
+        <w:t>Canny to detect edges</w:t>
+      </w:r>
+    </w:p>
+    <w:p>
+      <w:pPr>
+        <w:pStyle w:val="ListParagraph"/>
+        <w:numPr>
+          <w:ilvl w:val="1"/>
+          <w:numId w:val="1"/>
+        </w:numPr>
+      </w:pPr>
+      <w:r>
+        <w:t>Dilate to connect edges?</w:t>
+      </w:r>
+    </w:p>
+    <w:p>
+      <w:pPr>
+        <w:pStyle w:val="ListParagraph"/>
+        <w:numPr>
+          <w:ilvl w:val="1"/>
+          <w:numId w:val="1"/>
+        </w:numPr>
+      </w:pPr>
+      <w:r>
+        <w:t>Blur to smooth edges</w:t>
+      </w:r>
+    </w:p>
+    <w:p>
+      <w:pPr>
+        <w:pStyle w:val="ListParagraph"/>
+        <w:numPr>
+          <w:ilvl w:val="1"/>
+          <w:numId w:val="1"/>
+        </w:numPr>
+      </w:pPr>
+      <w:r>
+        <w:t>Bilateral filter to reduce color complexity</w:t>
+      </w:r>
+    </w:p>
+    <w:p>
+      <w:pPr>
+        <w:pStyle w:val="ListParagraph"/>
+        <w:numPr>
+          <w:ilvl w:val="0"/>
+          <w:numId w:val="1"/>
+        </w:numPr>
+      </w:pPr>
+      <w:r>
+        <w:t>Video 24 object detection</w:t>
+      </w:r>
+    </w:p>
+    <w:p>
+      <w:pPr>
+        <w:pStyle w:val="ListParagraph"/>
+        <w:numPr>
+          <w:ilvl w:val="1"/>
+          <w:numId w:val="1"/>
+        </w:numPr>
+      </w:pPr>
+      <w:r>
+        <w:t>Noise removal</w:t>
+      </w:r>
+    </w:p>
+    <w:p>
+      <w:pPr>
+        <w:pStyle w:val="ListParagraph"/>
+        <w:numPr>
+          <w:ilvl w:val="2"/>
+          <w:numId w:val="1"/>
+        </w:numPr>
+      </w:pPr>
+      <w:proofErr w:type="spellStart"/>
+      <w:r>
+        <w:t>medianblur</w:t>
+      </w:r>
+      <w:proofErr w:type="spellEnd"/>
+    </w:p>
+    <w:p>
+      <w:pPr>
+        <w:pStyle w:val="ListParagraph"/>
+        <w:numPr>
+          <w:ilvl w:val="1"/>
+          <w:numId w:val="1"/>
+        </w:numPr>
+      </w:pPr>
+      <w:r>
+        <w:t>Lighting removal</w:t>
+      </w:r>
+    </w:p>
+    <w:p>
+      <w:pPr>
+        <w:pStyle w:val="ListParagraph"/>
+        <w:numPr>
+          <w:ilvl w:val="2"/>
+          <w:numId w:val="1"/>
+        </w:numPr>
+      </w:pPr>
+      <w:r>
+        <w:t xml:space="preserve">Threshold? Go from grayscale to </w:t>
+      </w:r>
+      <w:proofErr w:type="spellStart"/>
+      <w:r>
+        <w:t>b&amp;w</w:t>
+      </w:r>
+      <w:proofErr w:type="spellEnd"/>
+      <w:r>
+        <w:t xml:space="preserve"> binary</w:t>
+      </w:r>
+    </w:p>
+    <w:p>
+      <w:pPr>
+        <w:pStyle w:val="ListParagraph"/>
+        <w:numPr>
+          <w:ilvl w:val="2"/>
+          <w:numId w:val="1"/>
+        </w:numPr>
+      </w:pPr>
+      <w:r>
+        <w:t>How did he remove the background?</w:t>
+      </w:r>
+    </w:p>
+    <w:p>
+      <w:pPr>
+        <w:pStyle w:val="ListParagraph"/>
+        <w:numPr>
+          <w:ilvl w:val="3"/>
+          <w:numId w:val="1"/>
+        </w:numPr>
+      </w:pPr>
+      <w:r>
+        <w:t>Separate picture under same lighting conditions, boo</w:t>
+      </w:r>
+    </w:p>
+    <w:p>
+      <w:pPr>
+        <w:pStyle w:val="ListParagraph"/>
+        <w:numPr>
+          <w:ilvl w:val="3"/>
+          <w:numId w:val="1"/>
+        </w:numPr>
+      </w:pPr>
+      <w:r>
+        <w:t>Or use multiple images with different objects</w:t>
+      </w:r>
+    </w:p>
+    <w:p>
+      <w:pPr>
+        <w:pStyle w:val="ListParagraph"/>
+        <w:numPr>
+          <w:ilvl w:val="3"/>
+          <w:numId w:val="1"/>
+        </w:numPr>
+      </w:pPr>
+      <w:r>
+        <w:t>Or do a large blur to wash out the objects you are trying to find and “create” the background</w:t>
+      </w:r>
+    </w:p>
+    <w:p>
+      <w:pPr>
+        <w:pStyle w:val="ListParagraph"/>
+        <w:numPr>
+          <w:ilvl w:val="2"/>
+          <w:numId w:val="1"/>
+        </w:numPr>
+      </w:pPr>
+      <w:r>
+        <w:t>Difference/division methods to remove the light pattern</w:t>
+      </w:r>
+    </w:p>
+    <w:p>
+      <w:pPr>
+        <w:pStyle w:val="ListParagraph"/>
+        <w:numPr>
+          <w:ilvl w:val="1"/>
+          <w:numId w:val="1"/>
+        </w:numPr>
+      </w:pPr>
+      <w:r>
+        <w:t>Binarization</w:t>
+      </w:r>
+    </w:p>
+    <w:p>
+      <w:pPr>
+        <w:pStyle w:val="ListParagraph"/>
+        <w:numPr>
+          <w:ilvl w:val="2"/>
+          <w:numId w:val="1"/>
+        </w:numPr>
+      </w:pPr>
+      <w:r>
+        <w:t>Threshold above</w:t>
+      </w:r>
+    </w:p>
+    <w:p>
+      <w:pPr>
+        <w:pStyle w:val="ListParagraph"/>
+        <w:numPr>
+          <w:ilvl w:val="0"/>
+          <w:numId w:val="1"/>
+        </w:numPr>
+      </w:pPr>
+      <w:hyperlink r:id="rId6" w:history="1">
+        <w:r>
+          <w:rPr>
+            <w:rStyle w:val="Hyperlink"/>
+          </w:rPr>
+          <w:t>https://www.youtube.com/watch?v=ifwppzoD-h4</w:t>
+        </w:r>
+      </w:hyperlink>
+    </w:p>
+    <w:p>
+      <w:pPr>
+        <w:pStyle w:val="ListParagraph"/>
+        <w:numPr>
+          <w:ilvl w:val="0"/>
+          <w:numId w:val="1"/>
+        </w:numPr>
+      </w:pPr>
     </w:p>
     <w:sectPr>
       <w:pgSz w:w="12240" w:h="15840"/>
@@ -2307,12 +2969,23 @@
     <w:name w:val="Hyperlink"/>
     <w:basedOn w:val="DefaultParagraphFont"/>
     <w:uiPriority w:val="99"/>
-    <w:semiHidden/>
     <w:unhideWhenUsed/>
     <w:rsid w:val="008241BA"/>
     <w:rPr>
       <w:color w:val="0000FF"/>
       <w:u w:val="single"/>
+    </w:rPr>
+  </w:style>
+  <w:style w:type="character" w:styleId="UnresolvedMention">
+    <w:name w:val="Unresolved Mention"/>
+    <w:basedOn w:val="DefaultParagraphFont"/>
+    <w:uiPriority w:val="99"/>
+    <w:semiHidden/>
+    <w:unhideWhenUsed/>
+    <w:rsid w:val="00C76ED0"/>
+    <w:rPr>
+      <w:color w:val="808080"/>
+      <w:shd w:val="clear" w:color="auto" w:fill="E6E6E6"/>
     </w:rPr>
   </w:style>
 </w:styles>

</xml_diff>